<commit_message>
Actualizacion Documento ERS y Creacion de PDFs
</commit_message>
<xml_diff>
--- a/Documentos/Documento de Arquitectura de Software.docx
+++ b/Documentos/Documento de Arquitectura de Software.docx
@@ -84,6 +84,36 @@
     </w:p>
     <w:p>
       <w:pPr>
+        <w:pStyle w:val="Textoindependiente"/>
+      </w:pPr>
+    </w:p>
+    <w:p>
+      <w:pPr>
+        <w:pStyle w:val="Textoindependiente"/>
+        <w:jc w:val="right"/>
+      </w:pPr>
+      <w:r>
+        <w:t xml:space="preserve">Gabriel Ramirez </w:t>
+      </w:r>
+      <w:proofErr w:type="spellStart"/>
+      <w:r>
+        <w:t>Ramirez</w:t>
+      </w:r>
+      <w:proofErr w:type="spellEnd"/>
+      <w:r>
+        <w:t xml:space="preserve"> - </w:t>
+      </w:r>
+      <w:r>
+        <w:rPr>
+          <w:rFonts w:ascii="Questrial" w:eastAsia="Questrial" w:hAnsi="Questrial" w:cs="Questrial"/>
+          <w:sz w:val="28"/>
+          <w:szCs w:val="28"/>
+        </w:rPr>
+        <w:t>201020244</w:t>
+      </w:r>
+    </w:p>
+    <w:p>
+      <w:pPr>
         <w:pStyle w:val="Puesto"/>
         <w:rPr>
           <w:sz w:val="28"/>
@@ -92,6 +122,7 @@
     </w:p>
     <w:p>
       <w:pPr>
+        <w:jc w:val="right"/>
         <w:sectPr>
           <w:headerReference w:type="default" r:id="rId8"/>
           <w:footerReference w:type="even" r:id="rId9"/>
@@ -102,6 +133,11 @@
           <w:docGrid w:linePitch="272"/>
         </w:sectPr>
       </w:pPr>
+      <w:r>
+        <w:t>Christian Leon Guevara  - 2013371982</w:t>
+      </w:r>
+      <w:bookmarkStart w:id="0" w:name="_GoBack"/>
+      <w:bookmarkEnd w:id="0"/>
     </w:p>
     <w:p>
       <w:pPr>
@@ -787,6 +823,7 @@
       <w:r>
         <w:rPr>
           <w:noProof/>
+          <w:lang w:val="es-CR"/>
         </w:rPr>
         <w:tab/>
       </w:r>
@@ -799,6 +836,7 @@
       <w:r>
         <w:rPr>
           <w:noProof/>
+          <w:lang w:val="es-CR"/>
         </w:rPr>
         <w:instrText xml:space="preserve"> PAGEREF _Toc534300771 \h </w:instrText>
       </w:r>
@@ -816,6 +854,7 @@
       <w:r>
         <w:rPr>
           <w:noProof/>
+          <w:lang w:val="es-CR"/>
         </w:rPr>
         <w:t>5</w:t>
       </w:r>
@@ -867,6 +906,7 @@
       <w:r>
         <w:rPr>
           <w:noProof/>
+          <w:lang w:val="es-CR"/>
         </w:rPr>
         <w:tab/>
       </w:r>
@@ -879,6 +919,7 @@
       <w:r>
         <w:rPr>
           <w:noProof/>
+          <w:lang w:val="es-CR"/>
         </w:rPr>
         <w:instrText xml:space="preserve"> PAGEREF _Toc534300772 \h </w:instrText>
       </w:r>
@@ -896,6 +937,7 @@
       <w:r>
         <w:rPr>
           <w:noProof/>
+          <w:lang w:val="es-CR"/>
         </w:rPr>
         <w:t>5</w:t>
       </w:r>
@@ -947,6 +989,7 @@
       <w:r>
         <w:rPr>
           <w:noProof/>
+          <w:lang w:val="es-CR"/>
         </w:rPr>
         <w:tab/>
       </w:r>
@@ -959,6 +1002,7 @@
       <w:r>
         <w:rPr>
           <w:noProof/>
+          <w:lang w:val="es-CR"/>
         </w:rPr>
         <w:instrText xml:space="preserve"> PAGEREF _Toc534300773 \h </w:instrText>
       </w:r>
@@ -976,6 +1020,7 @@
       <w:r>
         <w:rPr>
           <w:noProof/>
+          <w:lang w:val="es-CR"/>
         </w:rPr>
         <w:t>5</w:t>
       </w:r>
@@ -1027,24 +1072,24 @@
           <w:lang w:val="es-CR"/>
         </w:rPr>
       </w:pPr>
-      <w:bookmarkStart w:id="0" w:name="_Toc456598586"/>
-      <w:bookmarkStart w:id="1" w:name="_Toc533598833"/>
-      <w:bookmarkStart w:id="2" w:name="_Toc534300767"/>
+      <w:bookmarkStart w:id="1" w:name="_Toc456598586"/>
+      <w:bookmarkStart w:id="2" w:name="_Toc533598833"/>
+      <w:bookmarkStart w:id="3" w:name="_Toc534300767"/>
       <w:r>
         <w:rPr>
           <w:lang w:val="es-CR"/>
         </w:rPr>
         <w:t>I</w:t>
       </w:r>
-      <w:bookmarkEnd w:id="0"/>
+      <w:bookmarkEnd w:id="1"/>
       <w:r>
         <w:rPr>
           <w:lang w:val="es-CR"/>
         </w:rPr>
         <w:t>ntroducción</w:t>
       </w:r>
-      <w:bookmarkEnd w:id="1"/>
       <w:bookmarkEnd w:id="2"/>
+      <w:bookmarkEnd w:id="3"/>
       <w:r>
         <w:rPr>
           <w:lang w:val="es-CR"/>
@@ -1066,16 +1111,16 @@
           <w:lang w:val="es-CR"/>
         </w:rPr>
       </w:pPr>
-      <w:bookmarkStart w:id="3" w:name="_Toc456598587"/>
-      <w:bookmarkStart w:id="4" w:name="_Toc533598834"/>
-      <w:bookmarkStart w:id="5" w:name="_Toc534300768"/>
+      <w:bookmarkStart w:id="4" w:name="_Toc456598587"/>
+      <w:bookmarkStart w:id="5" w:name="_Toc533598834"/>
+      <w:bookmarkStart w:id="6" w:name="_Toc534300768"/>
       <w:r>
         <w:rPr>
           <w:lang w:val="es-CR"/>
         </w:rPr>
         <w:t>P</w:t>
       </w:r>
-      <w:bookmarkEnd w:id="3"/>
+      <w:bookmarkEnd w:id="4"/>
       <w:r>
         <w:rPr>
           <w:lang w:val="es-CR"/>
@@ -1088,9 +1133,9 @@
         </w:rPr>
         <w:t>sito</w:t>
       </w:r>
-      <w:bookmarkStart w:id="6" w:name="_Toc456598588"/>
-      <w:bookmarkEnd w:id="4"/>
+      <w:bookmarkStart w:id="7" w:name="_Toc456598588"/>
       <w:bookmarkEnd w:id="5"/>
+      <w:bookmarkEnd w:id="6"/>
     </w:p>
     <w:p>
       <w:pPr>
@@ -1117,8 +1162,8 @@
         </w:rPr>
         <w:t>Contextual, y algunos aspectos de él. Se planea describir la naturaleza del sistema.</w:t>
       </w:r>
-      <w:bookmarkStart w:id="7" w:name="_Toc533598835"/>
-      <w:bookmarkEnd w:id="6"/>
+      <w:bookmarkStart w:id="8" w:name="_Toc533598835"/>
+      <w:bookmarkEnd w:id="7"/>
     </w:p>
     <w:p>
       <w:pPr>
@@ -1127,15 +1172,15 @@
           <w:lang w:val="es-CR"/>
         </w:rPr>
       </w:pPr>
-      <w:bookmarkStart w:id="8" w:name="_Toc534300769"/>
+      <w:bookmarkStart w:id="9" w:name="_Toc534300769"/>
       <w:r>
         <w:rPr>
           <w:lang w:val="es-CR"/>
         </w:rPr>
         <w:t>Alcance</w:t>
       </w:r>
-      <w:bookmarkEnd w:id="7"/>
       <w:bookmarkEnd w:id="8"/>
+      <w:bookmarkEnd w:id="9"/>
     </w:p>
     <w:p>
       <w:pPr>
@@ -1182,8 +1227,8 @@
           <w:lang w:val="es-CR"/>
         </w:rPr>
       </w:pPr>
-      <w:bookmarkStart w:id="9" w:name="_Toc533598839"/>
-      <w:bookmarkStart w:id="10" w:name="_Toc534300770"/>
+      <w:bookmarkStart w:id="10" w:name="_Toc533598839"/>
+      <w:bookmarkStart w:id="11" w:name="_Toc534300770"/>
       <w:r>
         <w:rPr>
           <w:lang w:val="es-CR"/>
@@ -1208,8 +1253,8 @@
         </w:rPr>
         <w:t>nica</w:t>
       </w:r>
-      <w:bookmarkEnd w:id="9"/>
       <w:bookmarkEnd w:id="10"/>
+      <w:bookmarkEnd w:id="11"/>
     </w:p>
     <w:p>
       <w:pPr>
@@ -1312,7 +1357,7 @@
             <v:path o:extrusionok="f" gradientshapeok="t" o:connecttype="rect"/>
             <o:lock v:ext="edit" aspectratio="t"/>
           </v:shapetype>
-          <v:shape id="_x0000_i1025" type="#_x0000_t75" style="width:468pt;height:302.4pt">
+          <v:shape id="_x0000_i1025" type="#_x0000_t75" style="width:467.55pt;height:302.05pt">
             <v:imagedata r:id="rId10" o:title="Actualizar Tabla ID"/>
           </v:shape>
         </w:pict>
@@ -1363,7 +1408,7 @@
         </w:rPr>
         <w:lastRenderedPageBreak/>
         <w:pict>
-          <v:shape id="_x0000_i1026" type="#_x0000_t75" style="width:468pt;height:165.6pt">
+          <v:shape id="_x0000_i1026" type="#_x0000_t75" style="width:468.45pt;height:165.5pt">
             <v:imagedata r:id="rId11" o:title="Bloque de Codigo mas Profundo"/>
           </v:shape>
         </w:pict>
@@ -1376,22 +1421,22 @@
           <w:lang w:val="es-CR"/>
         </w:rPr>
       </w:pPr>
-      <w:bookmarkStart w:id="11" w:name="_Toc533598840"/>
-      <w:bookmarkStart w:id="12" w:name="_Toc534300771"/>
+      <w:bookmarkStart w:id="12" w:name="_Toc533598840"/>
+      <w:bookmarkStart w:id="13" w:name="_Toc534300771"/>
       <w:r>
         <w:rPr>
           <w:lang w:val="es-CR"/>
         </w:rPr>
         <w:t xml:space="preserve">Objetivos y Restricciones </w:t>
       </w:r>
-      <w:bookmarkEnd w:id="11"/>
+      <w:bookmarkEnd w:id="12"/>
       <w:r>
         <w:rPr>
           <w:lang w:val="es-CR"/>
         </w:rPr>
         <w:t>Arquitectónicas</w:t>
       </w:r>
-      <w:bookmarkEnd w:id="12"/>
+      <w:bookmarkEnd w:id="13"/>
     </w:p>
     <w:p>
       <w:pPr>
@@ -1481,16 +1526,16 @@
           <w:lang w:val="es-CR"/>
         </w:rPr>
       </w:pPr>
-      <w:bookmarkStart w:id="13" w:name="_Toc533598847"/>
-      <w:bookmarkStart w:id="14" w:name="_Toc534300772"/>
+      <w:bookmarkStart w:id="14" w:name="_Toc533598847"/>
+      <w:bookmarkStart w:id="15" w:name="_Toc534300772"/>
       <w:r>
         <w:rPr>
           <w:lang w:val="es-CR"/>
         </w:rPr>
         <w:t>Vista del Despliegue</w:t>
       </w:r>
-      <w:bookmarkEnd w:id="13"/>
       <w:bookmarkEnd w:id="14"/>
+      <w:bookmarkEnd w:id="15"/>
       <w:r>
         <w:rPr>
           <w:lang w:val="es-CR"/>
@@ -1560,25 +1605,23 @@
           <w:lang w:val="es-CR"/>
         </w:rPr>
       </w:pPr>
-      <w:bookmarkStart w:id="15" w:name="_Toc533598852"/>
-      <w:bookmarkStart w:id="16" w:name="_Toc534300773"/>
+      <w:bookmarkStart w:id="16" w:name="_Toc533598852"/>
+      <w:bookmarkStart w:id="17" w:name="_Toc534300773"/>
       <w:r>
         <w:rPr>
           <w:lang w:val="es-CR"/>
         </w:rPr>
         <w:t>Tamaño y desempeño</w:t>
       </w:r>
-      <w:bookmarkEnd w:id="15"/>
       <w:bookmarkEnd w:id="16"/>
-    </w:p>
-    <w:p>
-      <w:pPr>
-        <w:rPr>
-          <w:lang w:val="es-CR"/>
-        </w:rPr>
-      </w:pPr>
-      <w:bookmarkStart w:id="17" w:name="_GoBack"/>
       <w:bookmarkEnd w:id="17"/>
+    </w:p>
+    <w:p>
+      <w:pPr>
+        <w:rPr>
+          <w:lang w:val="es-CR"/>
+        </w:rPr>
+      </w:pPr>
       <w:r>
         <w:rPr>
           <w:lang w:val="es-CR"/>
@@ -1609,11 +1652,6 @@
         </w:rPr>
         <w:t>a que la tabla de identificadores no se pase de 25 variables y constantes ni de que la cantidad de niveles supere los 10.</w:t>
       </w:r>
-    </w:p>
-    <w:p>
-      <w:pPr>
-        <w:pStyle w:val="InfoBlue"/>
-      </w:pPr>
     </w:p>
     <w:sectPr>
       <w:headerReference w:type="default" r:id="rId12"/>
@@ -1781,7 +1819,7 @@
               <w:rStyle w:val="Nmerodepgina"/>
               <w:noProof/>
             </w:rPr>
-            <w:t>4</w:t>
+            <w:t>5</w:t>
           </w:r>
           <w:r>
             <w:rPr>
@@ -4101,7 +4139,7 @@
 </file>
 
 <file path=customXml/itemProps1.xml><?xml version="1.0" encoding="utf-8"?>
-<ds:datastoreItem xmlns:ds="http://schemas.openxmlformats.org/officeDocument/2006/customXml" ds:itemID="{470074FF-AE5D-41FD-AE67-E235A7CB8F4D}">
+<ds:datastoreItem xmlns:ds="http://schemas.openxmlformats.org/officeDocument/2006/customXml" ds:itemID="{B31658D3-B65F-4E37-A4B9-B403A87A192A}">
   <ds:schemaRefs>
     <ds:schemaRef ds:uri="http://schemas.openxmlformats.org/officeDocument/2006/bibliography"/>
   </ds:schemaRefs>

</xml_diff>